<commit_message>
Improves signature detection and document generation
Enhances the accuracy of signature line detection in PDFs by inverting the order of detected signature positions, prioritizes the signature for the "Representante" and applies X offsets.

Adds new templates and updates dependencies for PDF processing.

Also copies client links to clipboard.
</commit_message>
<xml_diff>
--- a/apps/legal-docs-blueprints/templates/carta_solicitud_traspaso_vehiculo/carta_solicitud_traspaso_vehiculo-mujer.docx
+++ b/apps/legal-docs-blueprints/templates/carta_solicitud_traspaso_vehiculo/carta_solicitud_traspaso_vehiculo-mujer.docx
@@ -972,6 +972,25 @@
         </w:rPr>
         <w:t>F)_______________________________________</w:t>
       </w:r>
+    </w:p>
+    <w:p>
+      <w:pPr>
+        <w:pBdr>
+          <w:top w:val="nil"/>
+          <w:left w:val="nil"/>
+          <w:bottom w:val="nil"/>
+          <w:right w:val="nil"/>
+          <w:between w:val="nil"/>
+        </w:pBdr>
+        <w:spacing w:line="276" w:lineRule="auto"/>
+        <w:rPr>
+          <w:rFonts w:ascii="Arial" w:eastAsia="Arial" w:hAnsi="Arial" w:cs="Arial"/>
+          <w:b/>
+          <w:color w:val="000000"/>
+          <w:sz w:val="20"/>
+          <w:szCs w:val="20"/>
+        </w:rPr>
+      </w:pPr>
     </w:p>
     <w:p>
       <w:pPr>

</xml_diff>